<commit_message>
Mejor especificacion al ScrumDaniel
</commit_message>
<xml_diff>
--- a/documentos/ScrumDaniel.docx
+++ b/documentos/ScrumDaniel.docx
@@ -166,7 +166,25 @@
                 <w:szCs w:val="24"/>
                 <w:lang w:val="es-GT"/>
               </w:rPr>
-              <w:t>un módulo para asignar usuario, contraseña y rol a las personas que utilicen el sistema</w:t>
+              <w:t xml:space="preserve">un </w:t>
+            </w:r>
+            <w:r>
+              <w:rPr>
+                <w:rFonts w:ascii="Times New Roman" w:hAnsi="Times New Roman" w:cs="Times New Roman"/>
+                <w:sz w:val="24"/>
+                <w:szCs w:val="24"/>
+                <w:lang w:val="es-GT"/>
+              </w:rPr>
+              <w:t>formulario</w:t>
+            </w:r>
+            <w:r>
+              <w:rPr>
+                <w:rFonts w:ascii="Times New Roman" w:hAnsi="Times New Roman" w:cs="Times New Roman"/>
+                <w:sz w:val="24"/>
+                <w:szCs w:val="24"/>
+                <w:lang w:val="es-GT"/>
+              </w:rPr>
+              <w:t xml:space="preserve"> para asignar usuario, contraseña y rol a las personas que utilicen el sistema</w:t>
             </w:r>
           </w:p>
         </w:tc>
@@ -329,8 +347,6 @@
           <w:lang w:val="es-GT"/>
         </w:rPr>
       </w:pPr>
-      <w:bookmarkStart w:id="0" w:name="_GoBack"/>
-      <w:bookmarkEnd w:id="0"/>
     </w:p>
     <w:p>
       <w:pPr>
@@ -484,7 +500,143 @@
                 <w:szCs w:val="24"/>
                 <w:lang w:val="es-GT"/>
               </w:rPr>
-              <w:t>Ingrese nombre de usuario, contraseña y seleccione un rol</w:t>
+              <w:t>De clic al botón Nuevo Usuario</w:t>
+            </w:r>
+          </w:p>
+          <w:p>
+            <w:pPr>
+              <w:jc w:val="both"/>
+              <w:cnfStyle w:val="000000100000" w:firstRow="0" w:lastRow="0" w:firstColumn="0" w:lastColumn="0" w:oddVBand="0" w:evenVBand="0" w:oddHBand="1" w:evenHBand="0" w:firstRowFirstColumn="0" w:firstRowLastColumn="0" w:lastRowFirstColumn="0" w:lastRowLastColumn="0"/>
+              <w:rPr>
+                <w:rFonts w:ascii="Times New Roman" w:hAnsi="Times New Roman" w:cs="Times New Roman"/>
+                <w:sz w:val="24"/>
+                <w:szCs w:val="24"/>
+                <w:lang w:val="es-GT"/>
+              </w:rPr>
+            </w:pPr>
+          </w:p>
+        </w:tc>
+      </w:tr>
+      <w:tr>
+        <w:trPr>
+          <w:trHeight w:val="397"/>
+        </w:trPr>
+        <w:tc>
+          <w:tcPr>
+            <w:cnfStyle w:val="001000000000" w:firstRow="0" w:lastRow="0" w:firstColumn="1" w:lastColumn="0" w:oddVBand="0" w:evenVBand="0" w:oddHBand="0" w:evenHBand="0" w:firstRowFirstColumn="0" w:firstRowLastColumn="0" w:lastRowFirstColumn="0" w:lastRowLastColumn="0"/>
+            <w:tcW w:w="1668" w:type="dxa"/>
+          </w:tcPr>
+          <w:p>
+            <w:pPr>
+              <w:jc w:val="both"/>
+              <w:rPr>
+                <w:rFonts w:ascii="Times New Roman" w:hAnsi="Times New Roman" w:cs="Times New Roman"/>
+                <w:sz w:val="24"/>
+                <w:szCs w:val="24"/>
+                <w:lang w:val="es-GT"/>
+              </w:rPr>
+            </w:pPr>
+            <w:r>
+              <w:rPr>
+                <w:rFonts w:ascii="Times New Roman" w:hAnsi="Times New Roman" w:cs="Times New Roman"/>
+                <w:sz w:val="24"/>
+                <w:szCs w:val="24"/>
+                <w:lang w:val="es-GT"/>
+              </w:rPr>
+              <w:t>y</w:t>
+            </w:r>
+          </w:p>
+        </w:tc>
+        <w:tc>
+          <w:tcPr>
+            <w:tcW w:w="6976" w:type="dxa"/>
+          </w:tcPr>
+          <w:p>
+            <w:pPr>
+              <w:jc w:val="both"/>
+              <w:cnfStyle w:val="000000000000" w:firstRow="0" w:lastRow="0" w:firstColumn="0" w:lastColumn="0" w:oddVBand="0" w:evenVBand="0" w:oddHBand="0" w:evenHBand="0" w:firstRowFirstColumn="0" w:firstRowLastColumn="0" w:lastRowFirstColumn="0" w:lastRowLastColumn="0"/>
+              <w:rPr>
+                <w:rFonts w:ascii="Times New Roman" w:hAnsi="Times New Roman" w:cs="Times New Roman"/>
+                <w:sz w:val="24"/>
+                <w:szCs w:val="24"/>
+                <w:lang w:val="es-GT"/>
+              </w:rPr>
+            </w:pPr>
+            <w:r>
+              <w:rPr>
+                <w:rFonts w:ascii="Times New Roman" w:hAnsi="Times New Roman" w:cs="Times New Roman"/>
+                <w:sz w:val="24"/>
+                <w:szCs w:val="24"/>
+                <w:lang w:val="es-GT"/>
+              </w:rPr>
+              <w:t>Llene los campos</w:t>
+            </w:r>
+            <w:r>
+              <w:rPr>
+                <w:rFonts w:ascii="Times New Roman" w:hAnsi="Times New Roman" w:cs="Times New Roman"/>
+                <w:sz w:val="24"/>
+                <w:szCs w:val="24"/>
+                <w:lang w:val="es-GT"/>
+              </w:rPr>
+              <w:t xml:space="preserve"> de usuario, contraseña </w:t>
+            </w:r>
+          </w:p>
+        </w:tc>
+      </w:tr>
+      <w:tr>
+        <w:trPr>
+          <w:cnfStyle w:val="000000100000" w:firstRow="0" w:lastRow="0" w:firstColumn="0" w:lastColumn="0" w:oddVBand="0" w:evenVBand="0" w:oddHBand="1" w:evenHBand="0" w:firstRowFirstColumn="0" w:firstRowLastColumn="0" w:lastRowFirstColumn="0" w:lastRowLastColumn="0"/>
+          <w:trHeight w:val="397"/>
+        </w:trPr>
+        <w:tc>
+          <w:tcPr>
+            <w:cnfStyle w:val="001000000000" w:firstRow="0" w:lastRow="0" w:firstColumn="1" w:lastColumn="0" w:oddVBand="0" w:evenVBand="0" w:oddHBand="0" w:evenHBand="0" w:firstRowFirstColumn="0" w:firstRowLastColumn="0" w:lastRowFirstColumn="0" w:lastRowLastColumn="0"/>
+            <w:tcW w:w="1668" w:type="dxa"/>
+          </w:tcPr>
+          <w:p>
+            <w:pPr>
+              <w:jc w:val="both"/>
+              <w:rPr>
+                <w:rFonts w:ascii="Times New Roman" w:hAnsi="Times New Roman" w:cs="Times New Roman"/>
+                <w:sz w:val="24"/>
+                <w:szCs w:val="24"/>
+                <w:lang w:val="es-GT"/>
+              </w:rPr>
+            </w:pPr>
+            <w:r>
+              <w:rPr>
+                <w:rFonts w:ascii="Times New Roman" w:hAnsi="Times New Roman" w:cs="Times New Roman"/>
+                <w:sz w:val="24"/>
+                <w:szCs w:val="24"/>
+                <w:lang w:val="es-GT"/>
+              </w:rPr>
+              <w:t>y</w:t>
+            </w:r>
+          </w:p>
+        </w:tc>
+        <w:tc>
+          <w:tcPr>
+            <w:tcW w:w="6976" w:type="dxa"/>
+          </w:tcPr>
+          <w:p>
+            <w:pPr>
+              <w:jc w:val="both"/>
+              <w:cnfStyle w:val="000000100000" w:firstRow="0" w:lastRow="0" w:firstColumn="0" w:lastColumn="0" w:oddVBand="0" w:evenVBand="0" w:oddHBand="1" w:evenHBand="0" w:firstRowFirstColumn="0" w:firstRowLastColumn="0" w:lastRowFirstColumn="0" w:lastRowLastColumn="0"/>
+              <w:rPr>
+                <w:rFonts w:ascii="Times New Roman" w:hAnsi="Times New Roman" w:cs="Times New Roman"/>
+                <w:sz w:val="24"/>
+                <w:szCs w:val="24"/>
+                <w:lang w:val="es-GT"/>
+              </w:rPr>
+            </w:pPr>
+            <w:r>
+              <w:rPr>
+                <w:rFonts w:ascii="Times New Roman" w:hAnsi="Times New Roman" w:cs="Times New Roman"/>
+                <w:sz w:val="24"/>
+                <w:szCs w:val="24"/>
+                <w:lang w:val="es-GT"/>
+              </w:rPr>
+              <w:t>seleccione un rol</w:t>
             </w:r>
           </w:p>
         </w:tc>
@@ -623,6 +775,147 @@
         </w:rPr>
         <w:tab/>
       </w:r>
+    </w:p>
+    <w:p>
+      <w:pPr>
+        <w:rPr>
+          <w:rFonts w:ascii="Times New Roman" w:hAnsi="Times New Roman" w:cs="Times New Roman"/>
+          <w:sz w:val="24"/>
+          <w:szCs w:val="24"/>
+          <w:lang w:val="es-GT"/>
+        </w:rPr>
+      </w:pPr>
+      <w:r>
+        <w:rPr>
+          <w:rFonts w:ascii="Times New Roman" w:hAnsi="Times New Roman" w:cs="Times New Roman"/>
+          <w:noProof/>
+          <w:sz w:val="24"/>
+          <w:szCs w:val="24"/>
+          <w:lang w:eastAsia="es-ES"/>
+        </w:rPr>
+        <mc:AlternateContent>
+          <mc:Choice Requires="wps">
+            <w:drawing>
+              <wp:anchor distT="0" distB="0" distL="114300" distR="114300" simplePos="0" relativeHeight="251659264" behindDoc="0" locked="0" layoutInCell="1" allowOverlap="1">
+                <wp:simplePos x="0" y="0"/>
+                <wp:positionH relativeFrom="column">
+                  <wp:posOffset>-70485</wp:posOffset>
+                </wp:positionH>
+                <wp:positionV relativeFrom="paragraph">
+                  <wp:posOffset>247015</wp:posOffset>
+                </wp:positionV>
+                <wp:extent cx="1162050" cy="314325"/>
+                <wp:effectExtent l="0" t="0" r="19050" b="28575"/>
+                <wp:wrapNone/>
+                <wp:docPr id="1" name="1 Rectángulo redondeado"/>
+                <wp:cNvGraphicFramePr/>
+                <a:graphic xmlns:a="http://schemas.openxmlformats.org/drawingml/2006/main">
+                  <a:graphicData uri="http://schemas.microsoft.com/office/word/2010/wordprocessingShape">
+                    <wps:wsp>
+                      <wps:cNvSpPr/>
+                      <wps:spPr>
+                        <a:xfrm>
+                          <a:off x="0" y="0"/>
+                          <a:ext cx="1162050" cy="314325"/>
+                        </a:xfrm>
+                        <a:prstGeom prst="roundRect">
+                          <a:avLst/>
+                        </a:prstGeom>
+                      </wps:spPr>
+                      <wps:style>
+                        <a:lnRef idx="2">
+                          <a:schemeClr val="accent1">
+                            <a:shade val="50000"/>
+                          </a:schemeClr>
+                        </a:lnRef>
+                        <a:fillRef idx="1">
+                          <a:schemeClr val="accent1"/>
+                        </a:fillRef>
+                        <a:effectRef idx="0">
+                          <a:schemeClr val="accent1"/>
+                        </a:effectRef>
+                        <a:fontRef idx="minor">
+                          <a:schemeClr val="lt1"/>
+                        </a:fontRef>
+                      </wps:style>
+                      <wps:txbx>
+                        <w:txbxContent>
+                          <w:p>
+                            <w:pPr>
+                              <w:jc w:val="center"/>
+                              <w:rPr>
+                                <w:lang w:val="es-GT"/>
+                              </w:rPr>
+                            </w:pPr>
+                            <w:r>
+                              <w:rPr>
+                                <w:lang w:val="es-GT"/>
+                              </w:rPr>
+                              <w:t>Nuevo Usuario</w:t>
+                            </w:r>
+                          </w:p>
+                        </w:txbxContent>
+                      </wps:txbx>
+                      <wps:bodyPr rot="0" spcFirstLastPara="0" vertOverflow="overflow" horzOverflow="overflow" vert="horz" wrap="square" lIns="91440" tIns="45720" rIns="91440" bIns="45720" numCol="1" spcCol="0" rtlCol="0" fromWordArt="0" anchor="ctr" anchorCtr="0" forceAA="0" compatLnSpc="1">
+                        <a:prstTxWarp prst="textNoShape">
+                          <a:avLst/>
+                        </a:prstTxWarp>
+                        <a:noAutofit/>
+                      </wps:bodyPr>
+                    </wps:wsp>
+                  </a:graphicData>
+                </a:graphic>
+              </wp:anchor>
+            </w:drawing>
+          </mc:Choice>
+          <mc:Fallback>
+            <w:pict>
+              <v:roundrect id="1 Rectángulo redondeado" o:spid="_x0000_s1026" style="position:absolute;margin-left:-5.55pt;margin-top:19.45pt;width:91.5pt;height:24.75pt;z-index:251659264;visibility:visible;mso-wrap-style:square;mso-wrap-distance-left:9pt;mso-wrap-distance-top:0;mso-wrap-distance-right:9pt;mso-wrap-distance-bottom:0;mso-position-horizontal:absolute;mso-position-horizontal-relative:text;mso-position-vertical:absolute;mso-position-vertical-relative:text;v-text-anchor:middle" arcsize="10923f" o:gfxdata="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" fillcolor="#4f81bd [3204]" strokecolor="#243f60 [1604]" strokeweight="2pt">
+                <v:textbox>
+                  <w:txbxContent>
+                    <w:p>
+                      <w:pPr>
+                        <w:jc w:val="center"/>
+                        <w:rPr>
+                          <w:lang w:val="es-GT"/>
+                        </w:rPr>
+                      </w:pPr>
+                      <w:r>
+                        <w:rPr>
+                          <w:lang w:val="es-GT"/>
+                        </w:rPr>
+                        <w:t>Nuevo Usuario</w:t>
+                      </w:r>
+                    </w:p>
+                  </w:txbxContent>
+                </v:textbox>
+              </v:roundrect>
+            </w:pict>
+          </mc:Fallback>
+        </mc:AlternateContent>
+      </w:r>
+    </w:p>
+    <w:p>
+      <w:pPr>
+        <w:rPr>
+          <w:rFonts w:ascii="Times New Roman" w:hAnsi="Times New Roman" w:cs="Times New Roman"/>
+          <w:sz w:val="24"/>
+          <w:szCs w:val="24"/>
+          <w:lang w:val="es-GT"/>
+        </w:rPr>
+      </w:pPr>
+    </w:p>
+    <w:p>
+      <w:pPr>
+        <w:rPr>
+          <w:rFonts w:ascii="Times New Roman" w:hAnsi="Times New Roman" w:cs="Times New Roman"/>
+          <w:sz w:val="24"/>
+          <w:szCs w:val="24"/>
+          <w:lang w:val="es-GT"/>
+        </w:rPr>
+      </w:pPr>
+      <w:bookmarkStart w:id="0" w:name="_GoBack"/>
+      <w:bookmarkEnd w:id="0"/>
     </w:p>
     <w:p>
       <w:pPr>

</xml_diff>